<commit_message>
Description how to get files for heimdal events
</commit_message>
<xml_diff>
--- a/HeimdalEvents/Get files for HeimdalEvents.docx
+++ b/HeimdalEvents/Get files for HeimdalEvents.docx
@@ -233,6 +233,146 @@
         <w:t xml:space="preserve">: </w:t>
       </w:r>
       <w:hyperlink r:id="rId11" w:history="1">
+        <w:proofErr w:type="spellStart"/>
+        <w:r>
+          <w:rPr>
+            <w:rStyle w:val="Hyperlink"/>
+          </w:rPr>
+          <w:t>PlatformEvents.json</w:t>
+        </w:r>
+        <w:proofErr w:type="spellEnd"/>
+        <w:r>
+          <w:rPr>
+            <w:rStyle w:val="Hyperlink"/>
+          </w:rPr>
+          <w:t xml:space="preserve"> - Repos (azure.com)</w:t>
+        </w:r>
+      </w:hyperlink>
+    </w:p>
+    <w:p>
+      <w:pPr>
+        <w:pStyle w:val="Heading1"/>
+      </w:pPr>
+      <w:r>
+        <w:t>Cyclops</w:t>
+      </w:r>
+    </w:p>
+    <w:p>
+      <w:r>
+        <w:t xml:space="preserve">Searing Events: </w:t>
+      </w:r>
+      <w:hyperlink r:id="rId12" w:history="1">
+        <w:r>
+          <w:rPr>
+            <w:rStyle w:val="Hyperlink"/>
+          </w:rPr>
+          <w:t>searing-</w:t>
+        </w:r>
+        <w:proofErr w:type="spellStart"/>
+        <w:r>
+          <w:rPr>
+            <w:rStyle w:val="Hyperlink"/>
+          </w:rPr>
+          <w:t>events.json</w:t>
+        </w:r>
+        <w:proofErr w:type="spellEnd"/>
+        <w:r>
+          <w:rPr>
+            <w:rStyle w:val="Hyperlink"/>
+          </w:rPr>
+          <w:t xml:space="preserve"> - Repos (azure.com)</w:t>
+        </w:r>
+      </w:hyperlink>
+    </w:p>
+    <w:p>
+      <w:r>
+        <w:t xml:space="preserve">LIBS Events: </w:t>
+      </w:r>
+      <w:hyperlink r:id="rId13" w:history="1">
+        <w:r>
+          <w:rPr>
+            <w:rStyle w:val="Hyperlink"/>
+          </w:rPr>
+          <w:t>LIBS-</w:t>
+        </w:r>
+        <w:proofErr w:type="spellStart"/>
+        <w:r>
+          <w:rPr>
+            <w:rStyle w:val="Hyperlink"/>
+          </w:rPr>
+          <w:t>events.json</w:t>
+        </w:r>
+        <w:proofErr w:type="spellEnd"/>
+        <w:r>
+          <w:rPr>
+            <w:rStyle w:val="Hyperlink"/>
+          </w:rPr>
+          <w:t xml:space="preserve"> - Repos (azure.com)</w:t>
+        </w:r>
+      </w:hyperlink>
+    </w:p>
+    <w:p>
+      <w:proofErr w:type="spellStart"/>
+      <w:r>
+        <w:t>BackendEventsAnalyser</w:t>
+      </w:r>
+      <w:proofErr w:type="spellEnd"/>
+      <w:r>
+        <w:t xml:space="preserve">: </w:t>
+      </w:r>
+      <w:hyperlink r:id="rId14" w:history="1">
+        <w:proofErr w:type="spellStart"/>
+        <w:r>
+          <w:rPr>
+            <w:rStyle w:val="Hyperlink"/>
+          </w:rPr>
+          <w:t>BackendEvents.json</w:t>
+        </w:r>
+        <w:proofErr w:type="spellEnd"/>
+        <w:r>
+          <w:rPr>
+            <w:rStyle w:val="Hyperlink"/>
+          </w:rPr>
+          <w:t xml:space="preserve"> - Repos (azure.com)</w:t>
+        </w:r>
+      </w:hyperlink>
+    </w:p>
+    <w:p>
+      <w:proofErr w:type="spellStart"/>
+      <w:r>
+        <w:t>BackendEventsRegistration</w:t>
+      </w:r>
+      <w:proofErr w:type="spellEnd"/>
+      <w:r>
+        <w:t xml:space="preserve">: </w:t>
+      </w:r>
+      <w:hyperlink r:id="rId15" w:history="1">
+        <w:proofErr w:type="spellStart"/>
+        <w:r>
+          <w:rPr>
+            <w:rStyle w:val="Hyperlink"/>
+          </w:rPr>
+          <w:t>BackendEvents.json</w:t>
+        </w:r>
+        <w:proofErr w:type="spellEnd"/>
+        <w:r>
+          <w:rPr>
+            <w:rStyle w:val="Hyperlink"/>
+          </w:rPr>
+          <w:t xml:space="preserve"> - Repos (azure.com)</w:t>
+        </w:r>
+      </w:hyperlink>
+    </w:p>
+    <w:p>
+      <w:proofErr w:type="spellStart"/>
+      <w:r>
+        <w:t>PlatformEvents</w:t>
+      </w:r>
+      <w:proofErr w:type="spellEnd"/>
+      <w:r>
+        <w:t xml:space="preserve">: </w:t>
+      </w:r>
+      <w:hyperlink r:id="rId16" w:history="1">
         <w:proofErr w:type="spellStart"/>
         <w:r>
           <w:rPr>

</xml_diff>